<commit_message>
se agrega readme del proyecto
</commit_message>
<xml_diff>
--- a/Link_Github_Practico1_M6_FelipeRodriguez.docx
+++ b/Link_Github_Practico1_M6_FelipeRodriguez.docx
@@ -9,25 +9,12 @@
     </w:p>
     <w:p>
       <w:r>
-        <w:t xml:space="preserve">Curso: </w:t>
-      </w:r>
-      <w:proofErr w:type="spellStart"/>
-      <w:r>
-        <w:t>Frontend</w:t>
-      </w:r>
-      <w:proofErr w:type="spellEnd"/>
-      <w:r>
-        <w:t xml:space="preserve"> grupo 1 Corfo, 2024</w:t>
+        <w:t>Curso: Frontend grupo 1 Corfo, 2024</w:t>
       </w:r>
     </w:p>
     <w:p>
       <w:r>
-        <w:t>Link a Práctico 3</w:t>
-      </w:r>
-      <w:bookmarkStart w:id="0" w:name="_GoBack"/>
-      <w:bookmarkEnd w:id="0"/>
-      <w:r>
-        <w:t xml:space="preserve"> modulo 4</w:t>
+        <w:t>Link a Práctico 1 modulo 6</w:t>
       </w:r>
     </w:p>
     <w:p>
@@ -35,17 +22,12 @@
         <w:r>
           <w:rPr>
             <w:rStyle w:val="Hipervnculo"/>
-            <w:lang w:val="es-MX"/>
           </w:rPr>
-          <w:t>https://github.com/Feliperodriguezri/Practico3_m4_FrontEndCorfo</w:t>
+          <w:t>https://github.com/Feliperodriguezri/practico1_modulo6_Corfo</w:t>
         </w:r>
       </w:hyperlink>
-      <w:r>
-        <w:rPr>
-          <w:lang w:val="es-MX"/>
-        </w:rPr>
-        <w:t xml:space="preserve"> </w:t>
-      </w:r>
+      <w:bookmarkStart w:id="0" w:name="_GoBack"/>
+      <w:bookmarkEnd w:id="0"/>
     </w:p>
     <w:sectPr>
       <w:pgSz w:w="12240" w:h="15840"/>

</xml_diff>